<commit_message>
presentation slides and lab works
</commit_message>
<xml_diff>
--- a/CourseOutline_JPA.docx
+++ b/CourseOutline_JPA.docx
@@ -85,16 +85,8 @@
         <w:rPr>
           <w:i/>
         </w:rPr>
-        <w:t xml:space="preserve">Tomcat 7 / </w:t>
-      </w:r>
-      <w:proofErr w:type="spellStart"/>
-      <w:r>
-        <w:rPr>
-          <w:i/>
-        </w:rPr>
-        <w:t>Weblogic</w:t>
-      </w:r>
-      <w:proofErr w:type="spellEnd"/>
+        <w:t>Tomcat 7 / Weblogic</w:t>
+      </w:r>
       <w:r>
         <w:rPr>
           <w:i/>
@@ -520,15 +512,7 @@
         </w:numPr>
       </w:pPr>
       <w:r>
-        <w:t xml:space="preserve">Overview of </w:t>
-      </w:r>
-      <w:proofErr w:type="spellStart"/>
-      <w:r>
-        <w:t>EntityManager</w:t>
-      </w:r>
-      <w:proofErr w:type="spellEnd"/>
-      <w:r>
-        <w:t xml:space="preserve"> API</w:t>
+        <w:t>Overview of EntityManager API</w:t>
       </w:r>
     </w:p>
     <w:p>
@@ -546,13 +530,8 @@
         <w:t>Hands-on:</w:t>
       </w:r>
       <w:r>
-        <w:t xml:space="preserve"> Perform simple CRUD operations on entities using </w:t>
-      </w:r>
-      <w:proofErr w:type="spellStart"/>
-      <w:r>
-        <w:t>EntityManager</w:t>
-      </w:r>
-      <w:proofErr w:type="spellEnd"/>
+        <w:t xml:space="preserve"> Perform simple CRUD operations on entities using EntityManager</w:t>
+      </w:r>
     </w:p>
     <w:p>
       <w:pPr>
@@ -567,15 +546,7 @@
         <w:pStyle w:val="Heading3"/>
       </w:pPr>
       <w:r>
-        <w:t xml:space="preserve">Creating </w:t>
-      </w:r>
-      <w:proofErr w:type="spellStart"/>
-      <w:r>
-        <w:t>BaseDao</w:t>
-      </w:r>
-      <w:proofErr w:type="spellEnd"/>
-      <w:r>
-        <w:t xml:space="preserve"> framework using Java Generics</w:t>
+        <w:t>Creating BaseDao framework using Java Generics</w:t>
       </w:r>
       <w:r>
         <w:t xml:space="preserve"> </w:t>
@@ -616,23 +587,7 @@
         </w:numPr>
       </w:pPr>
       <w:r>
-        <w:t xml:space="preserve">Create </w:t>
-      </w:r>
-      <w:proofErr w:type="spellStart"/>
-      <w:r>
-        <w:t>BaseDao</w:t>
-      </w:r>
-      <w:proofErr w:type="spellEnd"/>
-      <w:r>
-        <w:t xml:space="preserve"> with </w:t>
-      </w:r>
-      <w:proofErr w:type="spellStart"/>
-      <w:r>
-        <w:t>EntityManager</w:t>
-      </w:r>
-      <w:proofErr w:type="spellEnd"/>
-      <w:r>
-        <w:t xml:space="preserve"> API to do CRUD operations</w:t>
+        <w:t>Create BaseDao with EntityManager API to do CRUD operations</w:t>
       </w:r>
     </w:p>
     <w:p>
@@ -644,86 +599,80 @@
         </w:numPr>
       </w:pPr>
       <w:r>
-        <w:t xml:space="preserve">Add </w:t>
-      </w:r>
-      <w:proofErr w:type="spellStart"/>
-      <w:r>
-        <w:t>EntityListener</w:t>
-      </w:r>
-      <w:proofErr w:type="spellEnd"/>
+        <w:t xml:space="preserve">Add EntityListener </w:t>
+      </w:r>
+      <w:r>
+        <w:t xml:space="preserve">with callback methods </w:t>
+      </w:r>
+      <w:r>
+        <w:t>to be invoked during CRUD operations</w:t>
+      </w:r>
+    </w:p>
+    <w:p>
+      <w:pPr>
+        <w:pStyle w:val="ListParagraph"/>
+        <w:numPr>
+          <w:ilvl w:val="0"/>
+          <w:numId w:val="5"/>
+        </w:numPr>
+      </w:pPr>
+      <w:r>
+        <w:t xml:space="preserve"> Test BaseDao for CRUD operations</w:t>
+      </w:r>
+    </w:p>
+    <w:p>
+      <w:pPr>
+        <w:pStyle w:val="Heading3"/>
+      </w:pPr>
+      <w:r>
+        <w:t>State transition of an Entity</w:t>
+      </w:r>
+    </w:p>
+    <w:p>
+      <w:pPr>
+        <w:pStyle w:val="ListParagraph"/>
+        <w:numPr>
+          <w:ilvl w:val="0"/>
+          <w:numId w:val="9"/>
+        </w:numPr>
+      </w:pPr>
+      <w:r>
+        <w:t>Entity Manager &amp; Entity Instance’s Life Cycle</w:t>
+      </w:r>
+    </w:p>
+    <w:p>
+      <w:pPr>
+        <w:pStyle w:val="ListParagraph"/>
+        <w:numPr>
+          <w:ilvl w:val="0"/>
+          <w:numId w:val="9"/>
+        </w:numPr>
+      </w:pPr>
+      <w:r>
+        <w:t>Persistence Context Lifetime</w:t>
+      </w:r>
+    </w:p>
+    <w:p>
+      <w:pPr>
+        <w:pStyle w:val="ListParagraph"/>
+        <w:numPr>
+          <w:ilvl w:val="0"/>
+          <w:numId w:val="9"/>
+        </w:numPr>
+      </w:pPr>
+      <w:r>
+        <w:t>Transaction context</w:t>
+      </w:r>
       <w:r>
         <w:t xml:space="preserve"> </w:t>
       </w:r>
-      <w:r>
-        <w:t xml:space="preserve">with callback methods </w:t>
-      </w:r>
-      <w:r>
-        <w:t>to be invoked during CRUD operations</w:t>
-      </w:r>
-    </w:p>
-    <w:p>
-      <w:pPr>
-        <w:pStyle w:val="ListParagraph"/>
-        <w:numPr>
-          <w:ilvl w:val="0"/>
-          <w:numId w:val="5"/>
-        </w:numPr>
-      </w:pPr>
-      <w:r>
-        <w:t xml:space="preserve"> Test </w:t>
-      </w:r>
-      <w:proofErr w:type="spellStart"/>
-      <w:r>
-        <w:t>BaseDao</w:t>
-      </w:r>
-      <w:proofErr w:type="spellEnd"/>
-      <w:r>
-        <w:t xml:space="preserve"> for CRUD operations</w:t>
-      </w:r>
-    </w:p>
-    <w:p>
-      <w:pPr>
-        <w:pStyle w:val="Heading3"/>
-      </w:pPr>
-      <w:r>
-        <w:t>State transition of an Entity</w:t>
-      </w:r>
-    </w:p>
-    <w:p>
-      <w:pPr>
-        <w:pStyle w:val="ListParagraph"/>
-        <w:numPr>
-          <w:ilvl w:val="0"/>
-          <w:numId w:val="9"/>
-        </w:numPr>
-      </w:pPr>
-      <w:r>
-        <w:t>Entity Manager &amp; Entity Instance’s Life Cycle</w:t>
-      </w:r>
-    </w:p>
-    <w:p>
-      <w:pPr>
-        <w:pStyle w:val="ListParagraph"/>
-        <w:numPr>
-          <w:ilvl w:val="0"/>
-          <w:numId w:val="9"/>
-        </w:numPr>
-      </w:pPr>
-      <w:r>
-        <w:t>Persistence Context Lifetime</w:t>
-      </w:r>
-    </w:p>
-    <w:p>
-      <w:pPr>
-        <w:pStyle w:val="ListParagraph"/>
-        <w:numPr>
-          <w:ilvl w:val="0"/>
-          <w:numId w:val="9"/>
-        </w:numPr>
-      </w:pPr>
-      <w:r>
-        <w:t>Transaction context</w:t>
-      </w:r>
+      <w:ins w:id="0" w:author="Arunkumar Krishnamoorthy" w:date="2015-07-13T09:34:00Z">
+        <w:r>
+          <w:t>/ Transaction</w:t>
+        </w:r>
+      </w:ins>
+      <w:bookmarkStart w:id="1" w:name="_GoBack"/>
+      <w:bookmarkEnd w:id="1"/>
     </w:p>
     <w:p>
       <w:pPr>
@@ -740,15 +689,7 @@
         <w:t>Hands-on:</w:t>
       </w:r>
       <w:r>
-        <w:t xml:space="preserve"> Operations in </w:t>
-      </w:r>
-      <w:proofErr w:type="spellStart"/>
-      <w:r>
-        <w:t>EntityManager</w:t>
-      </w:r>
-      <w:proofErr w:type="spellEnd"/>
-      <w:r>
-        <w:t xml:space="preserve"> and corresponding state transitions</w:t>
+        <w:t xml:space="preserve"> Operations in EntityManager and corresponding state transitions</w:t>
       </w:r>
     </w:p>
     <w:p>
@@ -1207,15 +1148,7 @@
         </w:numPr>
       </w:pPr>
       <w:r>
-        <w:t xml:space="preserve">Cache and </w:t>
-      </w:r>
-      <w:proofErr w:type="spellStart"/>
-      <w:r>
-        <w:t>PersistenceUnitUtil</w:t>
-      </w:r>
-      <w:proofErr w:type="spellEnd"/>
-      <w:r>
-        <w:t xml:space="preserve"> Interface</w:t>
+        <w:t>Cache and PersistenceUnitUtil Interface</w:t>
       </w:r>
     </w:p>
     <w:p>
@@ -1366,8 +1299,6 @@
       <w:r>
         <w:t>Windows XP Professional or higher or Linux</w:t>
       </w:r>
-      <w:bookmarkStart w:id="0" w:name="_GoBack"/>
-      <w:bookmarkEnd w:id="0"/>
     </w:p>
     <w:p>
       <w:pPr>
@@ -1403,11 +1334,9 @@
         <w:shd w:val="clear" w:color="auto" w:fill="FFFFFF"/>
         <w:jc w:val="both"/>
       </w:pPr>
-      <w:proofErr w:type="spellStart"/>
       <w:r>
         <w:t>Weblogic</w:t>
       </w:r>
-      <w:proofErr w:type="spellEnd"/>
       <w:r>
         <w:t xml:space="preserve"> </w:t>
       </w:r>
@@ -3931,7 +3860,7 @@
 </file>
 
 <file path=customXml/itemProps1.xml><?xml version="1.0" encoding="utf-8"?>
-<ds:datastoreItem xmlns:ds="http://schemas.openxmlformats.org/officeDocument/2006/customXml" ds:itemID="{BD1950C8-BC14-4420-BBCB-945E017E109E}">
+<ds:datastoreItem xmlns:ds="http://schemas.openxmlformats.org/officeDocument/2006/customXml" ds:itemID="{BBFA36D3-130B-4D71-9301-43F8504D4634}">
   <ds:schemaRefs>
     <ds:schemaRef ds:uri="http://schemas.openxmlformats.org/officeDocument/2006/bibliography"/>
   </ds:schemaRefs>

</xml_diff>